<commit_message>
Adicionado nome do Lucsa
</commit_message>
<xml_diff>
--- a/Relatório.docx
+++ b/Relatório.docx
@@ -50,6 +50,26 @@
       <w:r>
         <w:rPr/>
         <w:t>Geison Machado da Silva</w:t>
+      </w:r>
+    </w:p>
+    <w:p>
+      <w:pPr>
+        <w:pStyle w:val="Normal"/>
+        <w:rPr/>
+      </w:pPr>
+      <w:r>
+        <w:rPr/>
+        <w:t>Gabriel Lucas Teixeira Monteiro</w:t>
+      </w:r>
+    </w:p>
+    <w:p>
+      <w:pPr>
+        <w:pStyle w:val="Normal"/>
+        <w:rPr/>
+      </w:pPr>
+      <w:r>
+        <w:rPr/>
+        <w:t>Lucsan Rosa Machado</w:t>
       </w:r>
     </w:p>
     <w:p>
@@ -467,20 +487,7 @@
           <w:bCs w:val="false"/>
         </w:rPr>
         <w:tab/>
-      </w:r>
-      <w:r>
-        <w:rPr>
-          <w:b w:val="false"/>
-          <w:bCs w:val="false"/>
-        </w:rPr>
-        <w:t>O programa foi codificado em Java e a</w:t>
-      </w:r>
-      <w:r>
-        <w:rPr>
-          <w:b w:val="false"/>
-          <w:bCs w:val="false"/>
-        </w:rPr>
-        <w:t xml:space="preserve"> estrutura do projeto ficou simples:</w:t>
+        <w:t>O programa foi codificado em Java e a estrutura do projeto ficou simples:</w:t>
       </w:r>
     </w:p>
     <w:p>
@@ -779,21 +786,7 @@
           <w:bCs w:val="false"/>
         </w:rPr>
         <w:tab/>
-        <w:t xml:space="preserve">Utilizou-se apenas 3 classes dentro de um pacote </w:t>
-      </w:r>
-      <w:r>
-        <w:rPr>
-          <w:b w:val="false"/>
-          <w:bCs w:val="false"/>
-        </w:rPr>
-        <w:t>chamado main</w:t>
-      </w:r>
-      <w:r>
-        <w:rPr>
-          <w:b w:val="false"/>
-          <w:bCs w:val="false"/>
-        </w:rPr>
-        <w:t>:</w:t>
+        <w:t>Utilizou-se apenas 3 classes dentro de um pacote chamado main:</w:t>
       </w:r>
     </w:p>
     <w:p>
@@ -1310,22 +1303,6 @@
     <w:p>
       <w:pPr>
         <w:pStyle w:val="Normal"/>
-        <w:rPr>
-          <w:b w:val="false"/>
-          <w:b w:val="false"/>
-          <w:bCs w:val="false"/>
-        </w:rPr>
-      </w:pPr>
-      <w:r>
-        <w:rPr>
-          <w:b w:val="false"/>
-          <w:bCs w:val="false"/>
-        </w:rPr>
-      </w:r>
-    </w:p>
-    <w:p>
-      <w:pPr>
-        <w:pStyle w:val="Normal"/>
         <w:rPr/>
       </w:pPr>
       <w:r>
@@ -1781,6 +1758,7 @@
       <w:rPr>
         <w:rFonts w:ascii="Liberation Serif" w:hAnsi="Liberation Serif" w:eastAsia="Noto Sans CJK SC" w:cs="Lohit Devanagari"/>
         <w:kern w:val="2"/>
+        <w:sz w:val="20"/>
         <w:szCs w:val="24"/>
         <w:lang w:val="pt-BR" w:eastAsia="zh-CN" w:bidi="hi-IN"/>
       </w:rPr>
@@ -1877,6 +1855,70 @@
       <w:rFonts w:cs="OpenSymbol"/>
     </w:rPr>
   </w:style>
+  <w:style w:type="character" w:styleId="ListLabel10">
+    <w:name w:val="ListLabel 10"/>
+    <w:qFormat/>
+    <w:rPr>
+      <w:rFonts w:cs="OpenSymbol"/>
+      <w:b w:val="false"/>
+    </w:rPr>
+  </w:style>
+  <w:style w:type="character" w:styleId="ListLabel11">
+    <w:name w:val="ListLabel 11"/>
+    <w:qFormat/>
+    <w:rPr>
+      <w:rFonts w:cs="OpenSymbol"/>
+    </w:rPr>
+  </w:style>
+  <w:style w:type="character" w:styleId="ListLabel12">
+    <w:name w:val="ListLabel 12"/>
+    <w:qFormat/>
+    <w:rPr>
+      <w:rFonts w:cs="OpenSymbol"/>
+    </w:rPr>
+  </w:style>
+  <w:style w:type="character" w:styleId="ListLabel13">
+    <w:name w:val="ListLabel 13"/>
+    <w:qFormat/>
+    <w:rPr>
+      <w:rFonts w:cs="OpenSymbol"/>
+    </w:rPr>
+  </w:style>
+  <w:style w:type="character" w:styleId="ListLabel14">
+    <w:name w:val="ListLabel 14"/>
+    <w:qFormat/>
+    <w:rPr>
+      <w:rFonts w:cs="OpenSymbol"/>
+    </w:rPr>
+  </w:style>
+  <w:style w:type="character" w:styleId="ListLabel15">
+    <w:name w:val="ListLabel 15"/>
+    <w:qFormat/>
+    <w:rPr>
+      <w:rFonts w:cs="OpenSymbol"/>
+    </w:rPr>
+  </w:style>
+  <w:style w:type="character" w:styleId="ListLabel16">
+    <w:name w:val="ListLabel 16"/>
+    <w:qFormat/>
+    <w:rPr>
+      <w:rFonts w:cs="OpenSymbol"/>
+    </w:rPr>
+  </w:style>
+  <w:style w:type="character" w:styleId="ListLabel17">
+    <w:name w:val="ListLabel 17"/>
+    <w:qFormat/>
+    <w:rPr>
+      <w:rFonts w:cs="OpenSymbol"/>
+    </w:rPr>
+  </w:style>
+  <w:style w:type="character" w:styleId="ListLabel18">
+    <w:name w:val="ListLabel 18"/>
+    <w:qFormat/>
+    <w:rPr>
+      <w:rFonts w:cs="OpenSymbol"/>
+    </w:rPr>
+  </w:style>
   <w:style w:type="paragraph" w:styleId="Ttulo">
     <w:name w:val="Título"/>
     <w:basedOn w:val="Normal"/>

</xml_diff>